<commit_message>
Started implementing experimental solver algorithm
</commit_message>
<xml_diff>
--- a/Elektron Flow Theorien Zusammenfassung.docx
+++ b/Elektron Flow Theorien Zusammenfassung.docx
@@ -5924,851 +5924,8 @@
           <w:szCs w:val="32"/>
         </w:rPr>
       </w:pPr>
-      <w:r>
-        <w:rPr>
-          <w:rFonts w:ascii="Times New Roman" w:hAnsi="Times New Roman" w:cs="Times New Roman"/>
-          <w:sz w:val="32"/>
-          <w:szCs w:val="32"/>
-        </w:rPr>
-        <w:lastRenderedPageBreak/>
-        <w:t>Netzwerk Analyse – Knotenpotential</w:t>
-      </w:r>
-    </w:p>
-    <w:p>
-      <w:pPr>
-        <w:rPr>
-          <w:rFonts w:ascii="Times New Roman" w:eastAsiaTheme="minorEastAsia" w:hAnsi="Times New Roman" w:cs="Times New Roman"/>
-        </w:rPr>
-      </w:pPr>
-      <w:r>
-        <w:rPr>
-          <w:rFonts w:ascii="Times New Roman" w:eastAsiaTheme="minorEastAsia" w:hAnsi="Times New Roman" w:cs="Times New Roman"/>
-        </w:rPr>
-        <w:t>Bei dieser Methode werden die Potentiale aller Knoten gegenüber eines Bezugsknoten ermittelt.</w:t>
-      </w:r>
-      <w:r>
-        <w:rPr>
-          <w:rFonts w:ascii="Times New Roman" w:eastAsiaTheme="minorEastAsia" w:hAnsi="Times New Roman" w:cs="Times New Roman"/>
-        </w:rPr>
-        <w:br/>
-        <w:t>Alle Spannungsquellen müssen Stromquellen umgewandelt werden.</w:t>
-      </w:r>
-    </w:p>
-    <w:p>
-      <w:pPr>
-        <w:rPr>
-          <w:rFonts w:ascii="Times New Roman" w:eastAsiaTheme="minorEastAsia" w:hAnsi="Times New Roman" w:cs="Times New Roman"/>
-        </w:rPr>
-      </w:pPr>
-      <w:r>
-        <w:rPr>
-          <w:rFonts w:ascii="Times New Roman" w:eastAsiaTheme="minorEastAsia" w:hAnsi="Times New Roman" w:cs="Times New Roman"/>
-        </w:rPr>
-        <w:t>Für diese Methode werden die Knotengleichungen genau so aufgestellt und sortiert wie für die Zweigstrom-Methode.</w:t>
-      </w:r>
-    </w:p>
-    <w:p>
-      <w:pPr>
-        <w:rPr>
-          <w:rFonts w:ascii="Times New Roman" w:eastAsiaTheme="minorEastAsia" w:hAnsi="Times New Roman" w:cs="Times New Roman"/>
-        </w:rPr>
-      </w:pPr>
-      <w:r>
-        <w:rPr>
-          <w:rFonts w:ascii="Times New Roman" w:eastAsiaTheme="minorEastAsia" w:hAnsi="Times New Roman" w:cs="Times New Roman"/>
-        </w:rPr>
-        <w:t>Der eine Knoten der keine Gleichung hat (da diese linear Abhängig währe) ist automatisch der Bezugsknoten der Potentiale, und sollte daher zweckmäßig gewählt werden.</w:t>
-      </w:r>
-    </w:p>
-    <w:p>
-      <w:pPr>
-        <w:rPr>
-          <w:rFonts w:ascii="Times New Roman" w:eastAsiaTheme="minorEastAsia" w:hAnsi="Times New Roman" w:cs="Times New Roman"/>
-        </w:rPr>
-      </w:pPr>
-      <w:r>
-        <w:rPr>
-          <w:rFonts w:ascii="Times New Roman" w:eastAsiaTheme="minorEastAsia" w:hAnsi="Times New Roman" w:cs="Times New Roman"/>
-        </w:rPr>
-        <w:t>Die Widerstandswerte müssen in Leitwerte umgewandelt werden.</w:t>
-      </w:r>
-    </w:p>
-    <w:p>
-      <w:pPr>
-        <w:rPr>
-          <w:rFonts w:ascii="Times New Roman" w:eastAsiaTheme="minorEastAsia" w:hAnsi="Times New Roman" w:cs="Times New Roman"/>
-        </w:rPr>
-      </w:pPr>
-      <m:oMathPara>
-        <m:oMath>
-          <m:r>
-            <w:rPr>
-              <w:rFonts w:ascii="Cambria Math" w:eastAsiaTheme="minorEastAsia" w:hAnsi="Cambria Math" w:cs="Times New Roman"/>
-            </w:rPr>
-            <m:t>G=</m:t>
-          </m:r>
-          <m:f>
-            <m:fPr>
-              <m:ctrlPr>
-                <w:rPr>
-                  <w:rFonts w:ascii="Cambria Math" w:eastAsiaTheme="minorEastAsia" w:hAnsi="Cambria Math" w:cs="Times New Roman"/>
-                  <w:i/>
-                </w:rPr>
-              </m:ctrlPr>
-            </m:fPr>
-            <m:num>
-              <m:r>
-                <w:rPr>
-                  <w:rFonts w:ascii="Cambria Math" w:eastAsiaTheme="minorEastAsia" w:hAnsi="Cambria Math" w:cs="Times New Roman"/>
-                </w:rPr>
-                <m:t>1</m:t>
-              </m:r>
-            </m:num>
-            <m:den>
-              <m:r>
-                <w:rPr>
-                  <w:rFonts w:ascii="Cambria Math" w:eastAsiaTheme="minorEastAsia" w:hAnsi="Cambria Math" w:cs="Times New Roman"/>
-                </w:rPr>
-                <m:t>R</m:t>
-              </m:r>
-            </m:den>
-          </m:f>
-        </m:oMath>
-      </m:oMathPara>
-    </w:p>
-    <w:p>
-      <w:pPr>
-        <w:rPr>
-          <w:rFonts w:ascii="Times New Roman" w:eastAsiaTheme="minorEastAsia" w:hAnsi="Times New Roman" w:cs="Times New Roman"/>
-        </w:rPr>
-      </w:pPr>
-      <w:r>
-        <w:rPr>
-          <w:rFonts w:ascii="Times New Roman" w:eastAsiaTheme="minorEastAsia" w:hAnsi="Times New Roman" w:cs="Times New Roman"/>
-        </w:rPr>
-        <w:t>Aus den Gleichungen werden dann Matrizen der folgenden Form gebildet:</w:t>
-      </w:r>
-    </w:p>
-    <w:p>
-      <w:pPr>
-        <w:rPr>
-          <w:rFonts w:ascii="Times New Roman" w:eastAsiaTheme="minorEastAsia" w:hAnsi="Times New Roman" w:cs="Times New Roman"/>
-        </w:rPr>
-      </w:pPr>
-      <m:oMathPara>
-        <m:oMath>
-          <m:d>
-            <m:dPr>
-              <m:begChr m:val="["/>
-              <m:endChr m:val="]"/>
-              <m:ctrlPr>
-                <w:rPr>
-                  <w:rFonts w:ascii="Cambria Math" w:eastAsiaTheme="minorEastAsia" w:hAnsi="Cambria Math" w:cs="Times New Roman"/>
-                  <w:i/>
-                </w:rPr>
-              </m:ctrlPr>
-            </m:dPr>
-            <m:e>
-              <m:m>
-                <m:mPr>
-                  <m:mcs>
-                    <m:mc>
-                      <m:mcPr>
-                        <m:count m:val="3"/>
-                        <m:mcJc m:val="center"/>
-                      </m:mcPr>
-                    </m:mc>
-                  </m:mcs>
-                  <m:ctrlPr>
-                    <w:rPr>
-                      <w:rFonts w:ascii="Cambria Math" w:eastAsiaTheme="minorEastAsia" w:hAnsi="Cambria Math" w:cs="Times New Roman"/>
-                      <w:i/>
-                    </w:rPr>
-                  </m:ctrlPr>
-                </m:mPr>
-                <m:mr>
-                  <m:e>
-                    <m:sSub>
-                      <m:sSubPr>
-                        <m:ctrlPr>
-                          <w:rPr>
-                            <w:rFonts w:ascii="Cambria Math" w:eastAsiaTheme="minorEastAsia" w:hAnsi="Cambria Math" w:cs="Times New Roman"/>
-                            <w:i/>
-                          </w:rPr>
-                        </m:ctrlPr>
-                      </m:sSubPr>
-                      <m:e>
-                        <m:r>
-                          <w:rPr>
-                            <w:rFonts w:ascii="Cambria Math" w:eastAsiaTheme="minorEastAsia" w:hAnsi="Cambria Math" w:cs="Times New Roman"/>
-                          </w:rPr>
-                          <m:t>g</m:t>
-                        </m:r>
-                      </m:e>
-                      <m:sub>
-                        <m:r>
-                          <w:rPr>
-                            <w:rFonts w:ascii="Cambria Math" w:eastAsiaTheme="minorEastAsia" w:hAnsi="Cambria Math" w:cs="Times New Roman"/>
-                          </w:rPr>
-                          <m:t>11</m:t>
-                        </m:r>
-                      </m:sub>
-                    </m:sSub>
-                  </m:e>
-                  <m:e>
-                    <m:r>
-                      <w:rPr>
-                        <w:rFonts w:ascii="Cambria Math" w:hAnsi="Cambria Math" w:cs="Times New Roman"/>
-                      </w:rPr>
-                      <m:t>⋯</m:t>
-                    </m:r>
-                  </m:e>
-                  <m:e>
-                    <m:sSub>
-                      <m:sSubPr>
-                        <m:ctrlPr>
-                          <w:rPr>
-                            <w:rFonts w:ascii="Cambria Math" w:eastAsiaTheme="minorEastAsia" w:hAnsi="Cambria Math" w:cs="Times New Roman"/>
-                            <w:i/>
-                          </w:rPr>
-                        </m:ctrlPr>
-                      </m:sSubPr>
-                      <m:e>
-                        <m:r>
-                          <w:rPr>
-                            <w:rFonts w:ascii="Cambria Math" w:eastAsiaTheme="minorEastAsia" w:hAnsi="Cambria Math" w:cs="Times New Roman"/>
-                          </w:rPr>
-                          <m:t>g</m:t>
-                        </m:r>
-                      </m:e>
-                      <m:sub>
-                        <m:r>
-                          <w:rPr>
-                            <w:rFonts w:ascii="Cambria Math" w:eastAsiaTheme="minorEastAsia" w:hAnsi="Cambria Math" w:cs="Times New Roman"/>
-                          </w:rPr>
-                          <m:t>1j</m:t>
-                        </m:r>
-                      </m:sub>
-                    </m:sSub>
-                  </m:e>
-                </m:mr>
-                <m:mr>
-                  <m:e>
-                    <m:r>
-                      <w:rPr>
-                        <w:rFonts w:ascii="Cambria Math" w:hAnsi="Cambria Math" w:cs="Times New Roman"/>
-                      </w:rPr>
-                      <m:t>⋮</m:t>
-                    </m:r>
-                  </m:e>
-                  <m:e>
-                    <m:r>
-                      <w:rPr>
-                        <w:rFonts w:ascii="Cambria Math" w:hAnsi="Cambria Math" w:cs="Times New Roman"/>
-                      </w:rPr>
-                      <m:t>⋱</m:t>
-                    </m:r>
-                  </m:e>
-                  <m:e>
-                    <m:r>
-                      <w:rPr>
-                        <w:rFonts w:ascii="Cambria Math" w:hAnsi="Cambria Math" w:cs="Times New Roman"/>
-                      </w:rPr>
-                      <m:t>⋮</m:t>
-                    </m:r>
-                  </m:e>
-                </m:mr>
-                <m:mr>
-                  <m:e>
-                    <m:sSub>
-                      <m:sSubPr>
-                        <m:ctrlPr>
-                          <w:rPr>
-                            <w:rFonts w:ascii="Cambria Math" w:eastAsiaTheme="minorEastAsia" w:hAnsi="Cambria Math" w:cs="Times New Roman"/>
-                            <w:i/>
-                          </w:rPr>
-                        </m:ctrlPr>
-                      </m:sSubPr>
-                      <m:e>
-                        <m:r>
-                          <w:rPr>
-                            <w:rFonts w:ascii="Cambria Math" w:eastAsiaTheme="minorEastAsia" w:hAnsi="Cambria Math" w:cs="Times New Roman"/>
-                          </w:rPr>
-                          <m:t>g</m:t>
-                        </m:r>
-                      </m:e>
-                      <m:sub>
-                        <m:r>
-                          <w:rPr>
-                            <w:rFonts w:ascii="Cambria Math" w:eastAsiaTheme="minorEastAsia" w:hAnsi="Cambria Math" w:cs="Times New Roman"/>
-                          </w:rPr>
-                          <m:t>i1</m:t>
-                        </m:r>
-                      </m:sub>
-                    </m:sSub>
-                  </m:e>
-                  <m:e>
-                    <m:r>
-                      <w:rPr>
-                        <w:rFonts w:ascii="Cambria Math" w:hAnsi="Cambria Math" w:cs="Times New Roman"/>
-                      </w:rPr>
-                      <m:t>⋯</m:t>
-                    </m:r>
-                  </m:e>
-                  <m:e>
-                    <m:sSub>
-                      <m:sSubPr>
-                        <m:ctrlPr>
-                          <w:rPr>
-                            <w:rFonts w:ascii="Cambria Math" w:eastAsiaTheme="minorEastAsia" w:hAnsi="Cambria Math" w:cs="Times New Roman"/>
-                            <w:i/>
-                          </w:rPr>
-                        </m:ctrlPr>
-                      </m:sSubPr>
-                      <m:e>
-                        <m:r>
-                          <w:rPr>
-                            <w:rFonts w:ascii="Cambria Math" w:eastAsiaTheme="minorEastAsia" w:hAnsi="Cambria Math" w:cs="Times New Roman"/>
-                          </w:rPr>
-                          <m:t>g</m:t>
-                        </m:r>
-                      </m:e>
-                      <m:sub>
-                        <m:r>
-                          <w:rPr>
-                            <w:rFonts w:ascii="Cambria Math" w:eastAsiaTheme="minorEastAsia" w:hAnsi="Cambria Math" w:cs="Times New Roman"/>
-                          </w:rPr>
-                          <m:t>ij</m:t>
-                        </m:r>
-                      </m:sub>
-                    </m:sSub>
-                  </m:e>
-                </m:mr>
-              </m:m>
-            </m:e>
-          </m:d>
-          <m:r>
-            <w:rPr>
-              <w:rFonts w:ascii="Cambria Math" w:eastAsiaTheme="minorEastAsia" w:hAnsi="Cambria Math" w:cs="Times New Roman"/>
-            </w:rPr>
-            <m:t>*</m:t>
-          </m:r>
-          <m:d>
-            <m:dPr>
-              <m:begChr m:val="["/>
-              <m:endChr m:val="]"/>
-              <m:ctrlPr>
-                <w:rPr>
-                  <w:rFonts w:ascii="Cambria Math" w:eastAsiaTheme="minorEastAsia" w:hAnsi="Cambria Math" w:cs="Times New Roman"/>
-                  <w:i/>
-                </w:rPr>
-              </m:ctrlPr>
-            </m:dPr>
-            <m:e>
-              <m:m>
-                <m:mPr>
-                  <m:mcs>
-                    <m:mc>
-                      <m:mcPr>
-                        <m:count m:val="1"/>
-                        <m:mcJc m:val="center"/>
-                      </m:mcPr>
-                    </m:mc>
-                  </m:mcs>
-                  <m:ctrlPr>
-                    <w:rPr>
-                      <w:rFonts w:ascii="Cambria Math" w:eastAsiaTheme="minorEastAsia" w:hAnsi="Cambria Math" w:cs="Times New Roman"/>
-                      <w:i/>
-                    </w:rPr>
-                  </m:ctrlPr>
-                </m:mPr>
-                <m:mr>
-                  <m:e>
-                    <m:sSub>
-                      <m:sSubPr>
-                        <m:ctrlPr>
-                          <w:rPr>
-                            <w:rFonts w:ascii="Cambria Math" w:eastAsiaTheme="minorEastAsia" w:hAnsi="Cambria Math" w:cs="Times New Roman"/>
-                            <w:i/>
-                          </w:rPr>
-                        </m:ctrlPr>
-                      </m:sSubPr>
-                      <m:e>
-                        <m:r>
-                          <w:rPr>
-                            <w:rFonts w:ascii="Cambria Math" w:eastAsiaTheme="minorEastAsia" w:hAnsi="Cambria Math" w:cs="Times New Roman"/>
-                          </w:rPr>
-                          <m:t>φ</m:t>
-                        </m:r>
-                      </m:e>
-                      <m:sub>
-                        <m:r>
-                          <w:rPr>
-                            <w:rFonts w:ascii="Cambria Math" w:eastAsiaTheme="minorEastAsia" w:hAnsi="Cambria Math" w:cs="Times New Roman"/>
-                          </w:rPr>
-                          <m:t>1</m:t>
-                        </m:r>
-                      </m:sub>
-                    </m:sSub>
-                    <m:ctrlPr>
-                      <w:rPr>
-                        <w:rFonts w:ascii="Cambria Math" w:eastAsia="Cambria Math" w:hAnsi="Cambria Math" w:cs="Times New Roman"/>
-                        <w:i/>
-                      </w:rPr>
-                    </m:ctrlPr>
-                  </m:e>
-                </m:mr>
-                <m:mr>
-                  <m:e>
-                    <m:r>
-                      <w:rPr>
-                        <w:rFonts w:ascii="Cambria Math" w:hAnsi="Cambria Math" w:cs="Times New Roman"/>
-                      </w:rPr>
-                      <m:t>⋮</m:t>
-                    </m:r>
-                  </m:e>
-                </m:mr>
-                <m:mr>
-                  <m:e>
-                    <m:sSub>
-                      <m:sSubPr>
-                        <m:ctrlPr>
-                          <w:rPr>
-                            <w:rFonts w:ascii="Cambria Math" w:eastAsiaTheme="minorEastAsia" w:hAnsi="Cambria Math" w:cs="Times New Roman"/>
-                            <w:i/>
-                          </w:rPr>
-                        </m:ctrlPr>
-                      </m:sSubPr>
-                      <m:e>
-                        <m:r>
-                          <w:rPr>
-                            <w:rFonts w:ascii="Cambria Math" w:eastAsiaTheme="minorEastAsia" w:hAnsi="Cambria Math" w:cs="Times New Roman"/>
-                          </w:rPr>
-                          <m:t>φ</m:t>
-                        </m:r>
-                      </m:e>
-                      <m:sub>
-                        <m:r>
-                          <w:rPr>
-                            <w:rFonts w:ascii="Cambria Math" w:eastAsiaTheme="minorEastAsia" w:hAnsi="Cambria Math" w:cs="Times New Roman"/>
-                          </w:rPr>
-                          <m:t>n</m:t>
-                        </m:r>
-                      </m:sub>
-                    </m:sSub>
-                  </m:e>
-                </m:mr>
-              </m:m>
-            </m:e>
-          </m:d>
-          <m:r>
-            <w:rPr>
-              <w:rFonts w:ascii="Cambria Math" w:eastAsiaTheme="minorEastAsia" w:hAnsi="Cambria Math" w:cs="Times New Roman"/>
-            </w:rPr>
-            <m:t>=</m:t>
-          </m:r>
-          <m:d>
-            <m:dPr>
-              <m:begChr m:val="["/>
-              <m:endChr m:val="]"/>
-              <m:ctrlPr>
-                <w:rPr>
-                  <w:rFonts w:ascii="Cambria Math" w:eastAsiaTheme="minorEastAsia" w:hAnsi="Cambria Math" w:cs="Times New Roman"/>
-                  <w:i/>
-                </w:rPr>
-              </m:ctrlPr>
-            </m:dPr>
-            <m:e>
-              <m:m>
-                <m:mPr>
-                  <m:mcs>
-                    <m:mc>
-                      <m:mcPr>
-                        <m:count m:val="1"/>
-                        <m:mcJc m:val="center"/>
-                      </m:mcPr>
-                    </m:mc>
-                  </m:mcs>
-                  <m:ctrlPr>
-                    <w:rPr>
-                      <w:rFonts w:ascii="Cambria Math" w:eastAsiaTheme="minorEastAsia" w:hAnsi="Cambria Math" w:cs="Times New Roman"/>
-                      <w:i/>
-                    </w:rPr>
-                  </m:ctrlPr>
-                </m:mPr>
-                <m:mr>
-                  <m:e>
-                    <m:sSub>
-                      <m:sSubPr>
-                        <m:ctrlPr>
-                          <w:rPr>
-                            <w:rFonts w:ascii="Cambria Math" w:eastAsiaTheme="minorEastAsia" w:hAnsi="Cambria Math" w:cs="Times New Roman"/>
-                            <w:i/>
-                          </w:rPr>
-                        </m:ctrlPr>
-                      </m:sSubPr>
-                      <m:e>
-                        <m:r>
-                          <w:rPr>
-                            <w:rFonts w:ascii="Cambria Math" w:eastAsiaTheme="minorEastAsia" w:hAnsi="Cambria Math" w:cs="Times New Roman"/>
-                          </w:rPr>
-                          <m:t>I</m:t>
-                        </m:r>
-                      </m:e>
-                      <m:sub>
-                        <m:r>
-                          <w:rPr>
-                            <w:rFonts w:ascii="Cambria Math" w:eastAsiaTheme="minorEastAsia" w:hAnsi="Cambria Math" w:cs="Times New Roman"/>
-                          </w:rPr>
-                          <m:t>q1</m:t>
-                        </m:r>
-                      </m:sub>
-                    </m:sSub>
-                    <m:ctrlPr>
-                      <w:rPr>
-                        <w:rFonts w:ascii="Cambria Math" w:eastAsia="Cambria Math" w:hAnsi="Cambria Math" w:cs="Times New Roman"/>
-                        <w:i/>
-                      </w:rPr>
-                    </m:ctrlPr>
-                  </m:e>
-                </m:mr>
-                <m:mr>
-                  <m:e>
-                    <m:r>
-                      <w:rPr>
-                        <w:rFonts w:ascii="Cambria Math" w:hAnsi="Cambria Math" w:cs="Times New Roman"/>
-                      </w:rPr>
-                      <m:t>⋮</m:t>
-                    </m:r>
-                  </m:e>
-                </m:mr>
-                <m:mr>
-                  <m:e>
-                    <m:sSub>
-                      <m:sSubPr>
-                        <m:ctrlPr>
-                          <w:rPr>
-                            <w:rFonts w:ascii="Cambria Math" w:eastAsiaTheme="minorEastAsia" w:hAnsi="Cambria Math" w:cs="Times New Roman"/>
-                            <w:i/>
-                          </w:rPr>
-                        </m:ctrlPr>
-                      </m:sSubPr>
-                      <m:e>
-                        <m:r>
-                          <w:rPr>
-                            <w:rFonts w:ascii="Cambria Math" w:eastAsiaTheme="minorEastAsia" w:hAnsi="Cambria Math" w:cs="Times New Roman"/>
-                          </w:rPr>
-                          <m:t>I</m:t>
-                        </m:r>
-                      </m:e>
-                      <m:sub>
-                        <m:r>
-                          <w:rPr>
-                            <w:rFonts w:ascii="Cambria Math" w:eastAsiaTheme="minorEastAsia" w:hAnsi="Cambria Math" w:cs="Times New Roman"/>
-                          </w:rPr>
-                          <m:t>qn</m:t>
-                        </m:r>
-                      </m:sub>
-                    </m:sSub>
-                  </m:e>
-                </m:mr>
-              </m:m>
-            </m:e>
-          </m:d>
-        </m:oMath>
-      </m:oMathPara>
-    </w:p>
-    <w:p>
-      <w:pPr>
-        <w:rPr>
-          <w:rFonts w:ascii="Times New Roman" w:eastAsiaTheme="minorEastAsia" w:hAnsi="Times New Roman" w:cs="Times New Roman"/>
-        </w:rPr>
-      </w:pPr>
-      <w:r>
-        <w:rPr>
-          <w:rFonts w:ascii="Times New Roman" w:eastAsiaTheme="minorEastAsia" w:hAnsi="Times New Roman" w:cs="Times New Roman"/>
-        </w:rPr>
-        <w:t xml:space="preserve">Wobei </w:t>
-      </w:r>
-      <m:oMath>
-        <m:sSub>
-          <m:sSubPr>
-            <m:ctrlPr>
-              <w:rPr>
-                <w:rFonts w:ascii="Cambria Math" w:eastAsiaTheme="minorEastAsia" w:hAnsi="Cambria Math" w:cs="Times New Roman"/>
-                <w:i/>
-              </w:rPr>
-            </m:ctrlPr>
-          </m:sSubPr>
-          <m:e>
-            <m:r>
-              <w:rPr>
-                <w:rFonts w:ascii="Cambria Math" w:eastAsiaTheme="minorEastAsia" w:hAnsi="Cambria Math" w:cs="Times New Roman"/>
-              </w:rPr>
-              <m:t>g</m:t>
-            </m:r>
-          </m:e>
-          <m:sub>
-            <m:r>
-              <w:rPr>
-                <w:rFonts w:ascii="Cambria Math" w:eastAsiaTheme="minorEastAsia" w:hAnsi="Cambria Math" w:cs="Times New Roman"/>
-              </w:rPr>
-              <m:t>ij</m:t>
-            </m:r>
-          </m:sub>
-        </m:sSub>
-      </m:oMath>
-      <w:r>
-        <w:rPr>
-          <w:rFonts w:ascii="Times New Roman" w:eastAsiaTheme="minorEastAsia" w:hAnsi="Times New Roman" w:cs="Times New Roman"/>
-        </w:rPr>
-        <w:t xml:space="preserve"> mit </w:t>
-      </w:r>
-      <m:oMath>
-        <m:r>
-          <w:rPr>
-            <w:rFonts w:ascii="Cambria Math" w:eastAsiaTheme="minorEastAsia" w:hAnsi="Cambria Math" w:cs="Times New Roman"/>
-          </w:rPr>
-          <m:t>j=i</m:t>
-        </m:r>
-      </m:oMath>
-      <w:r>
-        <w:rPr>
-          <w:rFonts w:ascii="Times New Roman" w:eastAsiaTheme="minorEastAsia" w:hAnsi="Times New Roman" w:cs="Times New Roman"/>
-        </w:rPr>
-        <w:t xml:space="preserve"> der Summe aller Leitwerte der Zweige die von dem Knoten </w:t>
-      </w:r>
-      <m:oMath>
-        <m:r>
-          <w:rPr>
-            <w:rFonts w:ascii="Cambria Math" w:eastAsiaTheme="minorEastAsia" w:hAnsi="Cambria Math" w:cs="Times New Roman"/>
-          </w:rPr>
-          <m:t>i</m:t>
-        </m:r>
-      </m:oMath>
-      <w:r>
-        <w:rPr>
-          <w:rFonts w:ascii="Times New Roman" w:eastAsiaTheme="minorEastAsia" w:hAnsi="Times New Roman" w:cs="Times New Roman"/>
-        </w:rPr>
-        <w:t xml:space="preserve"> bzw. </w:t>
-      </w:r>
-      <m:oMath>
-        <m:r>
-          <w:rPr>
-            <w:rFonts w:ascii="Cambria Math" w:eastAsiaTheme="minorEastAsia" w:hAnsi="Cambria Math" w:cs="Times New Roman"/>
-          </w:rPr>
-          <m:t>j</m:t>
-        </m:r>
-      </m:oMath>
-      <w:r>
-        <w:rPr>
-          <w:rFonts w:ascii="Times New Roman" w:eastAsiaTheme="minorEastAsia" w:hAnsi="Times New Roman" w:cs="Times New Roman"/>
-        </w:rPr>
-        <w:t xml:space="preserve"> abgehen entspricht, und alle </w:t>
-      </w:r>
-      <m:oMath>
-        <m:sSub>
-          <m:sSubPr>
-            <m:ctrlPr>
-              <w:rPr>
-                <w:rFonts w:ascii="Cambria Math" w:eastAsiaTheme="minorEastAsia" w:hAnsi="Cambria Math" w:cs="Times New Roman"/>
-                <w:i/>
-              </w:rPr>
-            </m:ctrlPr>
-          </m:sSubPr>
-          <m:e>
-            <m:r>
-              <w:rPr>
-                <w:rFonts w:ascii="Cambria Math" w:eastAsiaTheme="minorEastAsia" w:hAnsi="Cambria Math" w:cs="Times New Roman"/>
-              </w:rPr>
-              <m:t>g</m:t>
-            </m:r>
-          </m:e>
-          <m:sub>
-            <m:r>
-              <w:rPr>
-                <w:rFonts w:ascii="Cambria Math" w:eastAsiaTheme="minorEastAsia" w:hAnsi="Cambria Math" w:cs="Times New Roman"/>
-              </w:rPr>
-              <m:t>ij</m:t>
-            </m:r>
-          </m:sub>
-        </m:sSub>
-      </m:oMath>
-      <w:r>
-        <w:rPr>
-          <w:rFonts w:ascii="Times New Roman" w:eastAsiaTheme="minorEastAsia" w:hAnsi="Times New Roman" w:cs="Times New Roman"/>
-        </w:rPr>
-        <w:t xml:space="preserve"> mit </w:t>
-      </w:r>
-      <m:oMath>
-        <m:r>
-          <w:rPr>
-            <w:rFonts w:ascii="Cambria Math" w:eastAsiaTheme="minorEastAsia" w:hAnsi="Cambria Math" w:cs="Times New Roman"/>
-          </w:rPr>
-          <m:t>i≠j</m:t>
-        </m:r>
-      </m:oMath>
-      <w:r>
-        <w:rPr>
-          <w:rFonts w:ascii="Times New Roman" w:eastAsiaTheme="minorEastAsia" w:hAnsi="Times New Roman" w:cs="Times New Roman"/>
-        </w:rPr>
-        <w:t xml:space="preserve"> der </w:t>
-      </w:r>
-      <w:r>
-        <w:rPr>
-          <w:rFonts w:ascii="Times New Roman" w:eastAsiaTheme="minorEastAsia" w:hAnsi="Times New Roman" w:cs="Times New Roman"/>
-          <w:b/>
-        </w:rPr>
-        <w:t xml:space="preserve">negativen </w:t>
-      </w:r>
-      <w:r>
-        <w:rPr>
-          <w:rFonts w:ascii="Times New Roman" w:eastAsiaTheme="minorEastAsia" w:hAnsi="Times New Roman" w:cs="Times New Roman"/>
-        </w:rPr>
-        <w:t>Summe aller Koppelleitwerte (Leitwerte der Zweige die die beiden</w:t>
-      </w:r>
-      <w:r>
-        <w:rPr>
-          <w:rFonts w:ascii="Times New Roman" w:eastAsiaTheme="minorEastAsia" w:hAnsi="Times New Roman" w:cs="Times New Roman"/>
-        </w:rPr>
-        <w:t xml:space="preserve"> </w:t>
-      </w:r>
-      <w:r>
-        <w:rPr>
-          <w:rFonts w:ascii="Times New Roman" w:eastAsiaTheme="minorEastAsia" w:hAnsi="Times New Roman" w:cs="Times New Roman"/>
-        </w:rPr>
-        <w:t>Knoten</w:t>
-      </w:r>
-      <w:r>
-        <w:rPr>
-          <w:rFonts w:ascii="Times New Roman" w:eastAsiaTheme="minorEastAsia" w:hAnsi="Times New Roman" w:cs="Times New Roman"/>
-        </w:rPr>
-        <w:t xml:space="preserve"> </w:t>
-      </w:r>
-      <w:r>
-        <w:rPr>
-          <w:rFonts w:ascii="Times New Roman" w:eastAsiaTheme="minorEastAsia" w:hAnsi="Times New Roman" w:cs="Times New Roman"/>
-          <w:b/>
-        </w:rPr>
-        <w:t>direkt</w:t>
-      </w:r>
-      <w:r>
-        <w:rPr>
-          <w:rFonts w:ascii="Times New Roman" w:eastAsiaTheme="minorEastAsia" w:hAnsi="Times New Roman" w:cs="Times New Roman"/>
-        </w:rPr>
-        <w:t xml:space="preserve"> verbinden).</w:t>
-      </w:r>
-    </w:p>
-    <w:p>
-      <w:pPr>
-        <w:rPr>
-          <w:rFonts w:ascii="Times New Roman" w:eastAsiaTheme="minorEastAsia" w:hAnsi="Times New Roman" w:cs="Times New Roman"/>
-        </w:rPr>
-      </w:pPr>
-      <m:oMath>
-        <m:sSub>
-          <m:sSubPr>
-            <m:ctrlPr>
-              <w:rPr>
-                <w:rFonts w:ascii="Cambria Math" w:eastAsiaTheme="minorEastAsia" w:hAnsi="Cambria Math" w:cs="Times New Roman"/>
-                <w:i/>
-              </w:rPr>
-            </m:ctrlPr>
-          </m:sSubPr>
-          <m:e>
-            <m:r>
-              <w:rPr>
-                <w:rFonts w:ascii="Cambria Math" w:eastAsiaTheme="minorEastAsia" w:hAnsi="Cambria Math" w:cs="Times New Roman"/>
-              </w:rPr>
-              <m:t>φ</m:t>
-            </m:r>
-          </m:e>
-          <m:sub>
-            <m:r>
-              <w:rPr>
-                <w:rFonts w:ascii="Cambria Math" w:eastAsiaTheme="minorEastAsia" w:hAnsi="Cambria Math" w:cs="Times New Roman"/>
-              </w:rPr>
-              <m:t>n</m:t>
-            </m:r>
-          </m:sub>
-        </m:sSub>
-      </m:oMath>
-      <w:r>
-        <w:rPr>
-          <w:rFonts w:ascii="Times New Roman" w:eastAsiaTheme="minorEastAsia" w:hAnsi="Times New Roman" w:cs="Times New Roman"/>
-        </w:rPr>
-        <w:t xml:space="preserve"> entspricht den Potentialen der Knoten.</w:t>
-      </w:r>
-    </w:p>
-    <w:p>
-      <w:pPr>
-        <w:rPr>
-          <w:rFonts w:ascii="Times New Roman" w:eastAsiaTheme="minorEastAsia" w:hAnsi="Times New Roman" w:cs="Times New Roman"/>
-        </w:rPr>
-      </w:pPr>
-      <m:oMath>
-        <m:sSub>
-          <m:sSubPr>
-            <m:ctrlPr>
-              <w:rPr>
-                <w:rFonts w:ascii="Cambria Math" w:eastAsiaTheme="minorEastAsia" w:hAnsi="Cambria Math" w:cs="Times New Roman"/>
-                <w:i/>
-              </w:rPr>
-            </m:ctrlPr>
-          </m:sSubPr>
-          <m:e>
-            <m:r>
-              <w:rPr>
-                <w:rFonts w:ascii="Cambria Math" w:eastAsiaTheme="minorEastAsia" w:hAnsi="Cambria Math" w:cs="Times New Roman"/>
-              </w:rPr>
-              <m:t>I</m:t>
-            </m:r>
-          </m:e>
-          <m:sub>
-            <m:r>
-              <w:rPr>
-                <w:rFonts w:ascii="Cambria Math" w:eastAsiaTheme="minorEastAsia" w:hAnsi="Cambria Math" w:cs="Times New Roman"/>
-              </w:rPr>
-              <m:t>qn</m:t>
-            </m:r>
-          </m:sub>
-        </m:sSub>
-      </m:oMath>
-      <w:r>
-        <w:rPr>
-          <w:rFonts w:ascii="Times New Roman" w:eastAsiaTheme="minorEastAsia" w:hAnsi="Times New Roman" w:cs="Times New Roman"/>
-        </w:rPr>
-        <w:t xml:space="preserve"> entspricht den Summen der Stromquellen die mit dem entsprechenden (in der Potentialmatrix auf an gleicher Position stehenden) Knoten verbunden sind.</w:t>
-      </w:r>
-      <w:r>
-        <w:rPr>
-          <w:rFonts w:ascii="Times New Roman" w:eastAsiaTheme="minorEastAsia" w:hAnsi="Times New Roman" w:cs="Times New Roman"/>
-        </w:rPr>
-        <w:br/>
-        <w:t>Ströme die heraus fließen sind negativ, Ströme die hinein fließen positiv.</w:t>
-      </w:r>
-    </w:p>
-    <w:p>
-      <w:pPr>
-        <w:rPr>
-          <w:rFonts w:ascii="Times New Roman" w:eastAsiaTheme="minorEastAsia" w:hAnsi="Times New Roman" w:cs="Times New Roman"/>
-        </w:rPr>
-      </w:pPr>
-      <w:r>
-        <w:rPr>
-          <w:rFonts w:ascii="Times New Roman" w:eastAsiaTheme="minorEastAsia" w:hAnsi="Times New Roman" w:cs="Times New Roman"/>
-        </w:rPr>
-        <w:br w:type="page"/>
-      </w:r>
-    </w:p>
-    <w:p>
-      <w:pPr>
-        <w:rPr>
-          <w:rFonts w:ascii="Times New Roman" w:hAnsi="Times New Roman" w:cs="Times New Roman"/>
-          <w:sz w:val="32"/>
-          <w:szCs w:val="32"/>
-        </w:rPr>
-      </w:pPr>
+      <w:bookmarkStart w:id="0" w:name="_GoBack"/>
+      <w:bookmarkEnd w:id="0"/>
       <w:r>
         <w:rPr>
           <w:rFonts w:ascii="Times New Roman" w:hAnsi="Times New Roman" w:cs="Times New Roman"/>
@@ -12406,13 +11563,7 @@
                               <w:rPr>
                                 <w:rFonts w:ascii="Cambria Math" w:eastAsiaTheme="minorEastAsia" w:hAnsi="Cambria Math" w:cs="Times New Roman"/>
                               </w:rPr>
-                              <m:t>T</m:t>
-                            </m:r>
-                            <m:r>
-                              <w:rPr>
-                                <w:rFonts w:ascii="Cambria Math" w:eastAsiaTheme="minorEastAsia" w:hAnsi="Cambria Math" w:cs="Times New Roman"/>
-                              </w:rPr>
-                              <m:t>1</m:t>
+                              <m:t>T1</m:t>
                             </m:r>
                           </m:sub>
                         </m:sSub>
@@ -12474,7 +11625,7 @@
                           <w:rPr>
                             <w:rFonts w:ascii="Cambria Math" w:eastAsiaTheme="minorEastAsia" w:hAnsi="Cambria Math" w:cs="Times New Roman"/>
                           </w:rPr>
-                          <m:t>T11</m:t>
+                          <m:t>T1</m:t>
                         </m:r>
                       </m:sub>
                     </m:sSub>
@@ -12512,13 +11663,7 @@
                               <w:rPr>
                                 <w:rFonts w:ascii="Cambria Math" w:eastAsiaTheme="minorEastAsia" w:hAnsi="Cambria Math" w:cs="Times New Roman"/>
                               </w:rPr>
-                              <m:t>T</m:t>
-                            </m:r>
-                            <m:r>
-                              <w:rPr>
-                                <w:rFonts w:ascii="Cambria Math" w:eastAsiaTheme="minorEastAsia" w:hAnsi="Cambria Math" w:cs="Times New Roman"/>
-                              </w:rPr>
-                              <m:t>1</m:t>
+                              <m:t>T1</m:t>
                             </m:r>
                           </m:sub>
                         </m:sSub>
@@ -12546,13 +11691,7 @@
                               <w:rPr>
                                 <w:rFonts w:ascii="Cambria Math" w:eastAsiaTheme="minorEastAsia" w:hAnsi="Cambria Math" w:cs="Times New Roman"/>
                               </w:rPr>
-                              <m:t>T</m:t>
-                            </m:r>
-                            <m:r>
-                              <w:rPr>
-                                <w:rFonts w:ascii="Cambria Math" w:eastAsiaTheme="minorEastAsia" w:hAnsi="Cambria Math" w:cs="Times New Roman"/>
-                              </w:rPr>
-                              <m:t>2</m:t>
+                              <m:t>T2</m:t>
                             </m:r>
                           </m:sub>
                         </m:sSub>
@@ -12754,13 +11893,7 @@
                               <w:rPr>
                                 <w:rFonts w:ascii="Cambria Math" w:eastAsiaTheme="minorEastAsia" w:hAnsi="Cambria Math" w:cs="Times New Roman"/>
                               </w:rPr>
-                              <m:t>T</m:t>
-                            </m:r>
-                            <m:r>
-                              <w:rPr>
-                                <w:rFonts w:ascii="Cambria Math" w:eastAsiaTheme="minorEastAsia" w:hAnsi="Cambria Math" w:cs="Times New Roman"/>
-                              </w:rPr>
-                              <m:t>2</m:t>
+                              <m:t>T2</m:t>
                             </m:r>
                           </m:sub>
                         </m:sSub>
@@ -13117,13 +12250,7 @@
                           <w:rPr>
                             <w:rFonts w:ascii="Cambria Math" w:eastAsiaTheme="minorEastAsia" w:hAnsi="Cambria Math" w:cs="Times New Roman"/>
                           </w:rPr>
-                          <m:t>T</m:t>
-                        </m:r>
-                        <m:r>
-                          <w:rPr>
-                            <w:rFonts w:ascii="Cambria Math" w:eastAsiaTheme="minorEastAsia" w:hAnsi="Cambria Math" w:cs="Times New Roman"/>
-                          </w:rPr>
-                          <m:t>2</m:t>
+                          <m:t>T2</m:t>
                         </m:r>
                       </m:sub>
                     </m:sSub>
@@ -13295,13 +12422,7 @@
                           <w:rPr>
                             <w:rFonts w:ascii="Cambria Math" w:eastAsiaTheme="minorEastAsia" w:hAnsi="Cambria Math" w:cs="Times New Roman"/>
                           </w:rPr>
-                          <m:t>T</m:t>
-                        </m:r>
-                        <m:r>
-                          <w:rPr>
-                            <w:rFonts w:ascii="Cambria Math" w:eastAsiaTheme="minorEastAsia" w:hAnsi="Cambria Math" w:cs="Times New Roman"/>
-                          </w:rPr>
-                          <m:t>2</m:t>
+                          <m:t>T2</m:t>
                         </m:r>
                       </m:sub>
                     </m:sSub>
@@ -13369,13 +12490,7 @@
                           <w:rPr>
                             <w:rFonts w:ascii="Cambria Math" w:eastAsiaTheme="minorEastAsia" w:hAnsi="Cambria Math" w:cs="Times New Roman"/>
                           </w:rPr>
-                          <m:t>T</m:t>
-                        </m:r>
-                        <m:r>
-                          <w:rPr>
-                            <w:rFonts w:ascii="Cambria Math" w:eastAsiaTheme="minorEastAsia" w:hAnsi="Cambria Math" w:cs="Times New Roman"/>
-                          </w:rPr>
-                          <m:t>1</m:t>
+                          <m:t>T1</m:t>
                         </m:r>
                       </m:sub>
                     </m:sSub>
@@ -15455,13 +14570,7 @@
                           <w:rPr>
                             <w:rFonts w:ascii="Cambria Math" w:eastAsiaTheme="minorEastAsia" w:hAnsi="Cambria Math" w:cs="Times New Roman"/>
                           </w:rPr>
-                          <m:t>T</m:t>
-                        </m:r>
-                        <m:r>
-                          <w:rPr>
-                            <w:rFonts w:ascii="Cambria Math" w:eastAsiaTheme="minorEastAsia" w:hAnsi="Cambria Math" w:cs="Times New Roman"/>
-                          </w:rPr>
-                          <m:t>1</m:t>
+                          <m:t>T1</m:t>
                         </m:r>
                       </m:sub>
                     </m:sSub>
@@ -15491,13 +14600,7 @@
                           <w:rPr>
                             <w:rFonts w:ascii="Cambria Math" w:eastAsiaTheme="minorEastAsia" w:hAnsi="Cambria Math" w:cs="Times New Roman"/>
                           </w:rPr>
-                          <m:t>T</m:t>
-                        </m:r>
-                        <m:r>
-                          <w:rPr>
-                            <w:rFonts w:ascii="Cambria Math" w:eastAsiaTheme="minorEastAsia" w:hAnsi="Cambria Math" w:cs="Times New Roman"/>
-                          </w:rPr>
-                          <m:t>2</m:t>
+                          <m:t>T2</m:t>
                         </m:r>
                       </m:sub>
                     </m:sSub>
@@ -15588,7 +14691,7 @@
                 <w:rPr>
                   <w:rFonts w:ascii="Cambria Math" w:eastAsiaTheme="minorEastAsia" w:hAnsi="Cambria Math" w:cs="Times New Roman"/>
                 </w:rPr>
-                <m:t>*-1.05+&amp;</m:t>
+                <m:t>*-1.05&amp;+&amp;</m:t>
               </m:r>
               <m:sSub>
                 <m:sSubPr>
@@ -15620,7 +14723,7 @@
                 <w:rPr>
                   <w:rFonts w:ascii="Cambria Math" w:eastAsiaTheme="minorEastAsia" w:hAnsi="Cambria Math" w:cs="Times New Roman"/>
                 </w:rPr>
-                <m:t>*2.5=&amp;</m:t>
+                <m:t>*2.5&amp;=&amp;</m:t>
               </m:r>
               <m:sSub>
                 <m:sSubPr>
@@ -15644,13 +14747,7 @@
                     <w:rPr>
                       <w:rFonts w:ascii="Cambria Math" w:eastAsiaTheme="minorEastAsia" w:hAnsi="Cambria Math" w:cs="Times New Roman"/>
                     </w:rPr>
-                    <m:t>T</m:t>
-                  </m:r>
-                  <m:r>
-                    <w:rPr>
-                      <w:rFonts w:ascii="Cambria Math" w:eastAsiaTheme="minorEastAsia" w:hAnsi="Cambria Math" w:cs="Times New Roman"/>
-                    </w:rPr>
-                    <m:t>1</m:t>
+                    <m:t>T1</m:t>
                   </m:r>
                 </m:sub>
               </m:sSub>
@@ -15692,7 +14789,7 @@
                 <w:rPr>
                   <w:rFonts w:ascii="Cambria Math" w:eastAsiaTheme="minorEastAsia" w:hAnsi="Cambria Math" w:cs="Times New Roman"/>
                 </w:rPr>
-                <m:t>*-2.5+&amp;</m:t>
+                <m:t>*-2.5&amp;+&amp;</m:t>
               </m:r>
               <m:sSub>
                 <m:sSubPr>
@@ -15724,7 +14821,7 @@
                 <w:rPr>
                   <w:rFonts w:ascii="Cambria Math" w:eastAsiaTheme="minorEastAsia" w:hAnsi="Cambria Math" w:cs="Times New Roman"/>
                 </w:rPr>
-                <m:t>*5=&amp;</m:t>
+                <m:t>*5&amp;=&amp;</m:t>
               </m:r>
               <m:sSub>
                 <m:sSubPr>
@@ -15748,13 +14845,7 @@
                     <w:rPr>
                       <w:rFonts w:ascii="Cambria Math" w:eastAsiaTheme="minorEastAsia" w:hAnsi="Cambria Math" w:cs="Times New Roman"/>
                     </w:rPr>
-                    <m:t>T</m:t>
-                  </m:r>
-                  <m:r>
-                    <w:rPr>
-                      <w:rFonts w:ascii="Cambria Math" w:eastAsiaTheme="minorEastAsia" w:hAnsi="Cambria Math" w:cs="Times New Roman"/>
-                    </w:rPr>
-                    <m:t>2</m:t>
+                    <m:t>T2</m:t>
                   </m:r>
                 </m:sub>
               </m:sSub>
@@ -16766,19 +15857,7 @@
                 <w:rPr>
                   <w:rFonts w:ascii="Cambria Math" w:eastAsiaTheme="minorEastAsia" w:hAnsi="Cambria Math" w:cs="Times New Roman"/>
                 </w:rPr>
-                <m:t>&amp;</m:t>
-              </m:r>
-              <m:r>
-                <w:rPr>
-                  <w:rFonts w:ascii="Cambria Math" w:eastAsiaTheme="minorEastAsia" w:hAnsi="Cambria Math" w:cs="Times New Roman"/>
-                </w:rPr>
-                <m:t>&amp;</m:t>
-              </m:r>
-              <m:r>
-                <w:rPr>
-                  <w:rFonts w:ascii="Cambria Math" w:eastAsiaTheme="minorEastAsia" w:hAnsi="Cambria Math" w:cs="Times New Roman"/>
-                </w:rPr>
-                <m:t>=0</m:t>
+                <m:t>&amp;&amp;=0</m:t>
               </m:r>
             </m:e>
             <m:e>
@@ -16882,19 +15961,7 @@
                 <w:rPr>
                   <w:rFonts w:ascii="Cambria Math" w:eastAsiaTheme="minorEastAsia" w:hAnsi="Cambria Math" w:cs="Times New Roman"/>
                 </w:rPr>
-                <m:t>&amp;</m:t>
-              </m:r>
-              <m:r>
-                <w:rPr>
-                  <w:rFonts w:ascii="Cambria Math" w:eastAsiaTheme="minorEastAsia" w:hAnsi="Cambria Math" w:cs="Times New Roman"/>
-                </w:rPr>
-                <m:t>&amp;</m:t>
-              </m:r>
-              <m:r>
-                <w:rPr>
-                  <w:rFonts w:ascii="Cambria Math" w:eastAsiaTheme="minorEastAsia" w:hAnsi="Cambria Math" w:cs="Times New Roman"/>
-                </w:rPr>
-                <m:t>=0</m:t>
+                <m:t>&amp;&amp;=0</m:t>
               </m:r>
             </m:e>
           </m:eqArr>
@@ -17928,19 +16995,7 @@
                 <w:rPr>
                   <w:rFonts w:ascii="Cambria Math" w:eastAsiaTheme="minorEastAsia" w:hAnsi="Cambria Math" w:cs="Times New Roman"/>
                 </w:rPr>
-                <m:t>0.</m:t>
-              </m:r>
-              <m:r>
-                <w:rPr>
-                  <w:rFonts w:ascii="Cambria Math" w:eastAsiaTheme="minorEastAsia" w:hAnsi="Cambria Math" w:cs="Times New Roman"/>
-                </w:rPr>
-                <m:t>01</m:t>
-              </m:r>
-              <m:r>
-                <w:rPr>
-                  <w:rFonts w:ascii="Cambria Math" w:eastAsiaTheme="minorEastAsia" w:hAnsi="Cambria Math" w:cs="Times New Roman"/>
-                </w:rPr>
-                <m:t>*</m:t>
+                <m:t>0.01*</m:t>
               </m:r>
               <m:sSub>
                 <m:sSubPr>
@@ -18144,13 +17199,7 @@
                 <w:rPr>
                   <w:rFonts w:ascii="Cambria Math" w:eastAsiaTheme="minorEastAsia" w:hAnsi="Cambria Math" w:cs="Times New Roman"/>
                 </w:rPr>
-                <m:t>+0.01</m:t>
-              </m:r>
-              <m:r>
-                <w:rPr>
-                  <w:rFonts w:ascii="Cambria Math" w:eastAsiaTheme="minorEastAsia" w:hAnsi="Cambria Math" w:cs="Times New Roman"/>
-                </w:rPr>
-                <m:t>*</m:t>
+                <m:t>+0.01*</m:t>
               </m:r>
               <m:sSub>
                 <m:sSubPr>
@@ -18382,7 +17431,6 @@
       <w:pPr>
         <w:rPr>
           <w:rFonts w:ascii="Times New Roman" w:eastAsiaTheme="minorEastAsia" w:hAnsi="Times New Roman" w:cs="Times New Roman"/>
-          <w:lang w:val="en-US"/>
         </w:rPr>
       </w:pPr>
       <w:r>
@@ -18392,12 +17440,27 @@
           <w:szCs w:val="32"/>
         </w:rPr>
         <w:lastRenderedPageBreak/>
-        <w:t>Lineare Gleichungssysteme, Koeffizienten Matrix</w:t>
-      </w:r>
-      <w:r>
-        <w:rPr>
-          <w:rFonts w:ascii="Times New Roman" w:eastAsiaTheme="minorEastAsia" w:hAnsi="Times New Roman" w:cs="Times New Roman"/>
-          <w:lang w:val="en-US"/>
+        <w:t>Lineare</w:t>
+      </w:r>
+      <w:r>
+        <w:rPr>
+          <w:rFonts w:ascii="Times New Roman" w:hAnsi="Times New Roman" w:cs="Times New Roman"/>
+          <w:sz w:val="32"/>
+          <w:szCs w:val="32"/>
+        </w:rPr>
+        <w:t>s Gleichungssystem</w:t>
+      </w:r>
+      <w:r>
+        <w:rPr>
+          <w:rFonts w:ascii="Times New Roman" w:hAnsi="Times New Roman" w:cs="Times New Roman"/>
+          <w:sz w:val="32"/>
+          <w:szCs w:val="32"/>
+        </w:rPr>
+        <w:t>, Koeffizienten Matrix</w:t>
+      </w:r>
+      <w:r>
+        <w:rPr>
+          <w:rFonts w:ascii="Times New Roman" w:eastAsiaTheme="minorEastAsia" w:hAnsi="Times New Roman" w:cs="Times New Roman"/>
         </w:rPr>
         <w:br/>
       </w:r>
@@ -18447,14 +17510,7 @@
                   <w:rFonts w:ascii="Cambria Math" w:eastAsiaTheme="minorEastAsia" w:hAnsi="Cambria Math" w:cs="Times New Roman"/>
                   <w:lang w:val="en-US"/>
                 </w:rPr>
-                <m:t>0.01</m:t>
-              </m:r>
-              <m:r>
-                <w:rPr>
-                  <w:rFonts w:ascii="Cambria Math" w:eastAsiaTheme="minorEastAsia" w:hAnsi="Cambria Math" w:cs="Times New Roman"/>
-                  <w:lang w:val="en-US"/>
-                </w:rPr>
-                <m:t>*</m:t>
+                <m:t>0.01*</m:t>
               </m:r>
               <m:sSub>
                 <m:sSubPr>
@@ -18626,21 +17682,7 @@
                   <w:rFonts w:ascii="Cambria Math" w:eastAsiaTheme="minorEastAsia" w:hAnsi="Cambria Math" w:cs="Times New Roman"/>
                   <w:lang w:val="en-US"/>
                 </w:rPr>
-                <m:t>*5+100</m:t>
-              </m:r>
-              <m:r>
-                <w:rPr>
-                  <w:rFonts w:ascii="Cambria Math" w:eastAsiaTheme="minorEastAsia" w:hAnsi="Cambria Math" w:cs="Times New Roman"/>
-                  <w:lang w:val="en-US"/>
-                </w:rPr>
-                <m:t>.01</m:t>
-              </m:r>
-              <m:r>
-                <w:rPr>
-                  <w:rFonts w:ascii="Cambria Math" w:eastAsiaTheme="minorEastAsia" w:hAnsi="Cambria Math" w:cs="Times New Roman"/>
-                  <w:lang w:val="en-US"/>
-                </w:rPr>
-                <m:t>*</m:t>
+                <m:t>*5+100.01*</m:t>
               </m:r>
               <m:sSub>
                 <m:sSubPr>
@@ -18908,19 +17950,7 @@
                 <w:rPr>
                   <w:rFonts w:ascii="Cambria Math" w:eastAsiaTheme="minorEastAsia" w:hAnsi="Cambria Math" w:cs="Times New Roman"/>
                 </w:rPr>
-                <m:t>*</m:t>
-              </m:r>
-              <m:r>
-                <w:rPr>
-                  <w:rFonts w:ascii="Cambria Math" w:eastAsiaTheme="minorEastAsia" w:hAnsi="Cambria Math" w:cs="Times New Roman"/>
-                </w:rPr>
-                <m:t>0.01</m:t>
-              </m:r>
-              <m:r>
-                <w:rPr>
-                  <w:rFonts w:ascii="Cambria Math" w:eastAsiaTheme="minorEastAsia" w:hAnsi="Cambria Math" w:cs="Times New Roman"/>
-                </w:rPr>
-                <m:t>&amp;+&amp;</m:t>
+                <m:t>*0.01&amp;+&amp;</m:t>
               </m:r>
               <m:sSub>
                 <m:sSubPr>
@@ -19152,19 +18182,7 @@
                 <w:rPr>
                   <w:rFonts w:ascii="Cambria Math" w:eastAsiaTheme="minorEastAsia" w:hAnsi="Cambria Math" w:cs="Times New Roman"/>
                 </w:rPr>
-                <m:t>*100</m:t>
-              </m:r>
-              <m:r>
-                <w:rPr>
-                  <w:rFonts w:ascii="Cambria Math" w:eastAsiaTheme="minorEastAsia" w:hAnsi="Cambria Math" w:cs="Times New Roman"/>
-                </w:rPr>
-                <m:t>.01</m:t>
-              </m:r>
-              <m:r>
-                <w:rPr>
-                  <w:rFonts w:ascii="Cambria Math" w:eastAsiaTheme="minorEastAsia" w:hAnsi="Cambria Math" w:cs="Times New Roman"/>
-                </w:rPr>
-                <m:t>&amp;&amp;=0</m:t>
+                <m:t>*100.01&amp;&amp;=0</m:t>
               </m:r>
             </m:e>
             <m:e>
@@ -19444,13 +18462,7 @@
             <w:rPr>
               <w:rFonts w:ascii="Cambria Math" w:eastAsiaTheme="minorEastAsia" w:hAnsi="Cambria Math" w:cs="Times New Roman"/>
             </w:rPr>
-            <m:t xml:space="preserve"> </m:t>
-          </m:r>
-          <m:r>
-            <w:rPr>
-              <w:rFonts w:ascii="Cambria Math" w:eastAsiaTheme="minorEastAsia" w:hAnsi="Cambria Math" w:cs="Times New Roman"/>
-            </w:rPr>
-            <m:t xml:space="preserve">  </m:t>
+            <m:t xml:space="preserve">   </m:t>
           </m:r>
         </m:oMath>
       </m:oMathPara>
@@ -19486,31 +18498,7 @@
             <w:rPr>
               <w:rFonts w:ascii="Cambria Math" w:eastAsiaTheme="minorEastAsia" w:hAnsi="Cambria Math" w:cs="Times New Roman"/>
             </w:rPr>
-            <m:t>A</m:t>
-          </m:r>
-          <m:r>
-            <w:rPr>
-              <w:rFonts w:ascii="Cambria Math" w:eastAsiaTheme="minorEastAsia" w:hAnsi="Cambria Math" w:cs="Times New Roman"/>
-            </w:rPr>
-            <m:t>⋅</m:t>
-          </m:r>
-          <m:r>
-            <w:rPr>
-              <w:rFonts w:ascii="Cambria Math" w:eastAsiaTheme="minorEastAsia" w:hAnsi="Cambria Math" w:cs="Times New Roman"/>
-            </w:rPr>
-            <m:t>I</m:t>
-          </m:r>
-          <m:r>
-            <w:rPr>
-              <w:rFonts w:ascii="Cambria Math" w:eastAsiaTheme="minorEastAsia" w:hAnsi="Cambria Math" w:cs="Times New Roman"/>
-            </w:rPr>
-            <m:t>=</m:t>
-          </m:r>
-          <m:r>
-            <w:rPr>
-              <w:rFonts w:ascii="Cambria Math" w:eastAsiaTheme="minorEastAsia" w:hAnsi="Cambria Math" w:cs="Times New Roman"/>
-            </w:rPr>
-            <m:t>U=</m:t>
+            <m:t>A⋅I=U=</m:t>
           </m:r>
           <m:d>
             <m:dPr>
@@ -19925,6 +18913,12 @@
           <w:rFonts w:ascii="Times New Roman" w:eastAsiaTheme="minorEastAsia" w:hAnsi="Times New Roman" w:cs="Times New Roman"/>
         </w:rPr>
       </w:pPr>
+      <w:r>
+        <w:rPr>
+          <w:rFonts w:ascii="Times New Roman" w:eastAsiaTheme="minorEastAsia" w:hAnsi="Times New Roman" w:cs="Times New Roman"/>
+        </w:rPr>
+        <w:br w:type="page"/>
+      </w:r>
     </w:p>
     <w:p>
       <w:pPr>
@@ -19932,6 +18926,19 @@
           <w:rFonts w:ascii="Times New Roman" w:eastAsiaTheme="minorEastAsia" w:hAnsi="Times New Roman" w:cs="Times New Roman"/>
         </w:rPr>
       </w:pPr>
+    </w:p>
+    <w:p>
+      <w:pPr>
+        <w:rPr>
+          <w:rFonts w:ascii="Times New Roman" w:eastAsiaTheme="minorEastAsia" w:hAnsi="Times New Roman" w:cs="Times New Roman"/>
+        </w:rPr>
+      </w:pPr>
+      <w:r>
+        <w:rPr>
+          <w:rFonts w:ascii="Times New Roman" w:eastAsiaTheme="minorEastAsia" w:hAnsi="Times New Roman" w:cs="Times New Roman"/>
+        </w:rPr>
+        <w:t>NOTIZ: Ergebnis prüfen</w:t>
+      </w:r>
     </w:p>
     <w:p>
       <w:pPr>
@@ -20158,19 +19165,7 @@
                       <w:rPr>
                         <w:rFonts w:ascii="Cambria Math" w:eastAsiaTheme="minorEastAsia" w:hAnsi="Cambria Math" w:cs="Times New Roman"/>
                       </w:rPr>
-                      <m:t>-</m:t>
-                    </m:r>
-                    <m:r>
-                      <w:rPr>
-                        <w:rFonts w:ascii="Cambria Math" w:eastAsiaTheme="minorEastAsia" w:hAnsi="Cambria Math" w:cs="Times New Roman"/>
-                      </w:rPr>
-                      <m:t>10.</m:t>
-                    </m:r>
-                    <m:r>
-                      <w:rPr>
-                        <w:rFonts w:ascii="Cambria Math" w:eastAsiaTheme="minorEastAsia" w:hAnsi="Cambria Math" w:cs="Times New Roman"/>
-                      </w:rPr>
-                      <m:t>1991</m:t>
+                      <m:t>-10.1991</m:t>
                     </m:r>
                   </m:e>
                 </m:mr>
@@ -20180,19 +19175,7 @@
                       <w:rPr>
                         <w:rFonts w:ascii="Cambria Math" w:eastAsiaTheme="minorEastAsia" w:hAnsi="Cambria Math" w:cs="Times New Roman"/>
                       </w:rPr>
-                      <m:t>-</m:t>
-                    </m:r>
-                    <m:r>
-                      <w:rPr>
-                        <w:rFonts w:ascii="Cambria Math" w:eastAsiaTheme="minorEastAsia" w:hAnsi="Cambria Math" w:cs="Times New Roman"/>
-                      </w:rPr>
-                      <m:t>10.</m:t>
-                    </m:r>
-                    <m:r>
-                      <w:rPr>
-                        <w:rFonts w:ascii="Cambria Math" w:eastAsiaTheme="minorEastAsia" w:hAnsi="Cambria Math" w:cs="Times New Roman"/>
-                      </w:rPr>
-                      <m:t>1991</m:t>
+                      <m:t>-10.1991</m:t>
                     </m:r>
                   </m:e>
                 </m:mr>
@@ -20202,19 +19185,7 @@
                       <w:rPr>
                         <w:rFonts w:ascii="Cambria Math" w:eastAsiaTheme="minorEastAsia" w:hAnsi="Cambria Math" w:cs="Times New Roman"/>
                       </w:rPr>
-                      <m:t>-</m:t>
-                    </m:r>
-                    <m:r>
-                      <w:rPr>
-                        <w:rFonts w:ascii="Cambria Math" w:eastAsiaTheme="minorEastAsia" w:hAnsi="Cambria Math" w:cs="Times New Roman"/>
-                      </w:rPr>
-                      <m:t>0.</m:t>
-                    </m:r>
-                    <m:r>
-                      <w:rPr>
-                        <w:rFonts w:ascii="Cambria Math" w:eastAsiaTheme="minorEastAsia" w:hAnsi="Cambria Math" w:cs="Times New Roman"/>
-                      </w:rPr>
-                      <m:t>2428</m:t>
+                      <m:t>-0.2428</m:t>
                     </m:r>
                   </m:e>
                 </m:mr>
@@ -20224,13 +19195,7 @@
                       <w:rPr>
                         <w:rFonts w:ascii="Cambria Math" w:eastAsiaTheme="minorEastAsia" w:hAnsi="Cambria Math" w:cs="Times New Roman"/>
                       </w:rPr>
-                      <m:t>0.</m:t>
-                    </m:r>
-                    <m:r>
-                      <w:rPr>
-                        <w:rFonts w:ascii="Cambria Math" w:eastAsiaTheme="minorEastAsia" w:hAnsi="Cambria Math" w:cs="Times New Roman"/>
-                      </w:rPr>
-                      <m:t>2428</m:t>
+                      <m:t>0.2428</m:t>
                     </m:r>
                   </m:e>
                 </m:mr>
@@ -20277,7 +19242,7 @@
                 <w:rPr>
                   <w:rFonts w:ascii="Cambria Math" w:eastAsiaTheme="minorEastAsia" w:hAnsi="Cambria Math" w:cs="Times New Roman"/>
                 </w:rPr>
-                <m:t>L</m:t>
+                <m:t>R3</m:t>
               </m:r>
             </m:sub>
           </m:sSub>
@@ -20285,31 +19250,7 @@
             <w:rPr>
               <w:rFonts w:ascii="Cambria Math" w:eastAsiaTheme="minorEastAsia" w:hAnsi="Cambria Math" w:cs="Times New Roman"/>
             </w:rPr>
-            <m:t>=</m:t>
-          </m:r>
-          <m:r>
-            <w:rPr>
-              <w:rFonts w:ascii="Cambria Math" w:eastAsiaTheme="minorEastAsia" w:hAnsi="Cambria Math" w:cs="Times New Roman"/>
-            </w:rPr>
-            <m:t>242</m:t>
-          </m:r>
-          <m:r>
-            <w:rPr>
-              <w:rFonts w:ascii="Cambria Math" w:eastAsiaTheme="minorEastAsia" w:hAnsi="Cambria Math" w:cs="Times New Roman"/>
-            </w:rPr>
-            <m:t>.</m:t>
-          </m:r>
-          <m:r>
-            <w:rPr>
-              <w:rFonts w:ascii="Cambria Math" w:eastAsiaTheme="minorEastAsia" w:hAnsi="Cambria Math" w:cs="Times New Roman"/>
-            </w:rPr>
-            <m:t>8</m:t>
-          </m:r>
-          <m:r>
-            <w:rPr>
-              <w:rFonts w:ascii="Cambria Math" w:eastAsiaTheme="minorEastAsia" w:hAnsi="Cambria Math" w:cs="Times New Roman"/>
-            </w:rPr>
-            <m:t>mA</m:t>
+            <m:t>=242.8mA</m:t>
           </m:r>
         </m:oMath>
       </m:oMathPara>
@@ -20352,19 +19293,7 @@
             <w:rPr>
               <w:rFonts w:ascii="Cambria Math" w:eastAsiaTheme="minorEastAsia" w:hAnsi="Cambria Math" w:cs="Times New Roman"/>
             </w:rPr>
-            <m:t>=</m:t>
-          </m:r>
-          <m:r>
-            <w:rPr>
-              <w:rFonts w:ascii="Cambria Math" w:eastAsiaTheme="minorEastAsia" w:hAnsi="Cambria Math" w:cs="Times New Roman"/>
-            </w:rPr>
-            <m:t>10.1991</m:t>
-          </m:r>
-          <m:r>
-            <w:rPr>
-              <w:rFonts w:ascii="Cambria Math" w:eastAsiaTheme="minorEastAsia" w:hAnsi="Cambria Math" w:cs="Times New Roman"/>
-            </w:rPr>
-            <m:t>A</m:t>
+            <m:t>=10.1991A</m:t>
           </m:r>
         </m:oMath>
       </m:oMathPara>
@@ -20375,8 +19304,6 @@
           <w:rFonts w:ascii="Times New Roman" w:eastAsiaTheme="minorEastAsia" w:hAnsi="Times New Roman" w:cs="Times New Roman"/>
         </w:rPr>
       </w:pPr>
-      <w:bookmarkStart w:id="0" w:name="_GoBack"/>
-      <w:bookmarkEnd w:id="0"/>
     </w:p>
     <w:sectPr>
       <w:pgSz w:w="11906" w:h="16838"/>
@@ -21048,6 +19975,7 @@
   <w:style w:type="character" w:default="1" w:styleId="Absatz-Standardschriftart">
     <w:name w:val="Default Paragraph Font"/>
     <w:uiPriority w:val="1"/>
+    <w:semiHidden/>
     <w:unhideWhenUsed/>
   </w:style>
   <w:style w:type="table" w:default="1" w:styleId="NormaleTabelle">

</xml_diff>